<commit_message>
Cargar mas documentos y borradores
</commit_message>
<xml_diff>
--- a/borrador tesis/indice v1.docx
+++ b/borrador tesis/indice v1.docx
@@ -474,18 +474,42 @@
           <w:sz w:val="18"/>
           <w:lang w:eastAsia="es-EC"/>
         </w:rPr>
-        <w:t>Justificación</w:t>
-      </w:r>
-      <w:r>
-        <w:rPr>
-          <w:rFonts w:ascii="Arial" w:eastAsia="Times New Roman" w:hAnsi="Arial" w:cs="Arial"/>
-          <w:sz w:val="18"/>
-          <w:lang w:eastAsia="es-EC"/>
-        </w:rPr>
-        <w:tab/>
+        <w:t>Estrategia o metodología de desarrollo</w:t>
       </w:r>
       <w:bookmarkStart w:id="0" w:name="_GoBack"/>
       <w:bookmarkEnd w:id="0"/>
+    </w:p>
+    <w:p>
+      <w:pPr>
+        <w:pStyle w:val="Prrafodelista"/>
+        <w:numPr>
+          <w:ilvl w:val="1"/>
+          <w:numId w:val="32"/>
+        </w:numPr>
+        <w:spacing w:after="0" w:line="360" w:lineRule="auto"/>
+        <w:jc w:val="both"/>
+        <w:rPr>
+          <w:rFonts w:ascii="Arial" w:eastAsia="Times New Roman" w:hAnsi="Arial" w:cs="Arial"/>
+          <w:sz w:val="18"/>
+          <w:lang w:eastAsia="es-EC"/>
+        </w:rPr>
+      </w:pPr>
+      <w:r>
+        <w:rPr>
+          <w:rFonts w:ascii="Arial" w:eastAsia="Times New Roman" w:hAnsi="Arial" w:cs="Arial"/>
+          <w:sz w:val="18"/>
+          <w:lang w:eastAsia="es-EC"/>
+        </w:rPr>
+        <w:t>Justificación</w:t>
+      </w:r>
+      <w:r>
+        <w:rPr>
+          <w:rFonts w:ascii="Arial" w:eastAsia="Times New Roman" w:hAnsi="Arial" w:cs="Arial"/>
+          <w:sz w:val="18"/>
+          <w:lang w:eastAsia="es-EC"/>
+        </w:rPr>
+        <w:tab/>
+      </w:r>
     </w:p>
     <w:p>
       <w:pPr>
@@ -1400,6 +1424,7 @@
           <w:sz w:val="18"/>
           <w:lang w:eastAsia="es-EC"/>
         </w:rPr>
+        <w:lastRenderedPageBreak/>
         <w:t>Diagrama de actividades</w:t>
       </w:r>
     </w:p>
@@ -1426,7 +1451,6 @@
           <w:sz w:val="18"/>
           <w:lang w:eastAsia="es-EC"/>
         </w:rPr>
-        <w:lastRenderedPageBreak/>
         <w:t>Diagrama de secuencias</w:t>
       </w:r>
     </w:p>

</xml_diff>